<commit_message>
<main>: worked on 3 assignments...
</commit_message>
<xml_diff>
--- a/wordWork/Year-2/U17/A2WIP/u17design task1.docx
+++ b/wordWork/Year-2/U17/A2WIP/u17design task1.docx
@@ -239,21 +239,37 @@
                 <w:bCs/>
                 <w:szCs w:val="24"/>
               </w:rPr>
-              <w:t xml:space="preserve"> px to fit the requirements</w:t>
-            </w:r>
-          </w:p>
-          <w:p>
-            <w:pPr>
+              <w:t xml:space="preserve"> </w:t>
+            </w:r>
+            <w:proofErr w:type="spellStart"/>
+            <w:r>
               <w:rPr>
                 <w:bCs/>
                 <w:szCs w:val="24"/>
               </w:rPr>
-            </w:pPr>
+              <w:t>px</w:t>
+            </w:r>
+            <w:proofErr w:type="spellEnd"/>
             <w:r>
               <w:rPr>
                 <w:bCs/>
                 <w:szCs w:val="24"/>
               </w:rPr>
+              <w:t xml:space="preserve"> to fit the requirements</w:t>
+            </w:r>
+          </w:p>
+          <w:p>
+            <w:pPr>
+              <w:rPr>
+                <w:bCs/>
+                <w:szCs w:val="24"/>
+              </w:rPr>
+            </w:pPr>
+            <w:r>
+              <w:rPr>
+                <w:bCs/>
+                <w:szCs w:val="24"/>
+              </w:rPr>
               <w:t>Can – Drink label for our can, nutritional information, must stand out</w:t>
             </w:r>
           </w:p>
@@ -269,8 +285,17 @@
                 <w:bCs/>
                 <w:szCs w:val="24"/>
               </w:rPr>
-              <w:t>Marketing Image – Can with applied design, 3D props and promoting drink, slogan, bg</w:t>
-            </w:r>
+              <w:t xml:space="preserve">Marketing Image – Can with applied design, 3D props and promoting drink, slogan, </w:t>
+            </w:r>
+            <w:proofErr w:type="spellStart"/>
+            <w:r>
+              <w:rPr>
+                <w:bCs/>
+                <w:szCs w:val="24"/>
+              </w:rPr>
+              <w:t>bg</w:t>
+            </w:r>
+            <w:proofErr w:type="spellEnd"/>
           </w:p>
         </w:tc>
       </w:tr>
@@ -566,8 +591,18 @@
                 <w:sz w:val="20"/>
                 <w:szCs w:val="20"/>
               </w:rPr>
-              <w:t>Can Label Text – Verdana – 10 px</w:t>
-            </w:r>
+              <w:t xml:space="preserve">Can Label Text – Verdana – 10 </w:t>
+            </w:r>
+            <w:proofErr w:type="spellStart"/>
+            <w:r>
+              <w:rPr>
+                <w:rFonts w:ascii="Verdana" w:hAnsi="Verdana"/>
+                <w:sz w:val="20"/>
+                <w:szCs w:val="20"/>
+              </w:rPr>
+              <w:t>px</w:t>
+            </w:r>
+            <w:proofErr w:type="spellEnd"/>
           </w:p>
           <w:p>
             <w:pPr>
@@ -993,7 +1028,7 @@
               </w:rPr>
               <w:lastRenderedPageBreak/>
               <w:drawing>
-                <wp:inline distT="0" distB="0" distL="0" distR="0" wp14:anchorId="309AFF31" wp14:editId="080C246B">
+                <wp:inline distT="0" distB="0" distL="0" distR="0" wp14:anchorId="309AFF31" wp14:editId="472E3545">
                   <wp:extent cx="5731510" cy="4298950"/>
                   <wp:effectExtent l="0" t="0" r="2540" b="6350"/>
                   <wp:docPr id="3" name="Picture 3"/>
@@ -1179,6 +1214,54 @@
                 <w:szCs w:val="24"/>
               </w:rPr>
             </w:pPr>
+            <w:r>
+              <w:rPr>
+                <w:szCs w:val="24"/>
+              </w:rPr>
+              <w:drawing>
+                <wp:anchor distT="0" distB="0" distL="114300" distR="114300" simplePos="0" relativeHeight="251660288" behindDoc="0" locked="0" layoutInCell="1" allowOverlap="1" wp14:anchorId="050AF5CB" wp14:editId="107C91BB">
+                  <wp:simplePos x="0" y="0"/>
+                  <wp:positionH relativeFrom="column">
+                    <wp:posOffset>-82550</wp:posOffset>
+                  </wp:positionH>
+                  <wp:positionV relativeFrom="paragraph">
+                    <wp:posOffset>10795</wp:posOffset>
+                  </wp:positionV>
+                  <wp:extent cx="5731510" cy="3220085"/>
+                  <wp:effectExtent l="0" t="0" r="2540" b="0"/>
+                  <wp:wrapNone/>
+                  <wp:docPr id="5" name="Picture 5"/>
+                  <wp:cNvGraphicFramePr>
+                    <a:graphicFrameLocks xmlns:a="http://schemas.openxmlformats.org/drawingml/2006/main" noChangeAspect="1"/>
+                  </wp:cNvGraphicFramePr>
+                  <a:graphic xmlns:a="http://schemas.openxmlformats.org/drawingml/2006/main">
+                    <a:graphicData uri="http://schemas.openxmlformats.org/drawingml/2006/picture">
+                      <pic:pic xmlns:pic="http://schemas.openxmlformats.org/drawingml/2006/picture">
+                        <pic:nvPicPr>
+                          <pic:cNvPr id="1" name=""/>
+                          <pic:cNvPicPr/>
+                        </pic:nvPicPr>
+                        <pic:blipFill>
+                          <a:blip r:embed="rId12"/>
+                          <a:stretch>
+                            <a:fillRect/>
+                          </a:stretch>
+                        </pic:blipFill>
+                        <pic:spPr>
+                          <a:xfrm>
+                            <a:off x="0" y="0"/>
+                            <a:ext cx="5731510" cy="3220085"/>
+                          </a:xfrm>
+                          <a:prstGeom prst="rect">
+                            <a:avLst/>
+                          </a:prstGeom>
+                        </pic:spPr>
+                      </pic:pic>
+                    </a:graphicData>
+                  </a:graphic>
+                </wp:anchor>
+              </w:drawing>
+            </w:r>
           </w:p>
         </w:tc>
       </w:tr>
@@ -1211,6 +1294,12 @@
                 <w:szCs w:val="24"/>
               </w:rPr>
             </w:pPr>
+            <w:r>
+              <w:rPr>
+                <w:szCs w:val="24"/>
+              </w:rPr>
+              <w:t>The label for this can will contain all of the nutritional information, while the can logo will hold the name of the can alongside the actual image of the logo in handwritten text. The image is saved as a 1920x1080 image as is stated by the requirements of the can design. The font used for the nutritional information is Verdana, while the font for “The E-Drink” is handwritten and adds to the appeal of the can. The logo was made using Procreate and taking a base image which was then expanded upon and redrawn to fit my graphic.</w:t>
+            </w:r>
           </w:p>
         </w:tc>
       </w:tr>
@@ -1269,6 +1358,289 @@
                 <w:szCs w:val="24"/>
               </w:rPr>
             </w:pPr>
+            <w:r>
+              <w:rPr>
+                <w:noProof/>
+                <w:sz w:val="36"/>
+                <w:szCs w:val="36"/>
+              </w:rPr>
+              <w:drawing>
+                <wp:anchor distT="0" distB="0" distL="114300" distR="114300" simplePos="0" relativeHeight="251665408" behindDoc="0" locked="0" layoutInCell="1" allowOverlap="1" wp14:anchorId="55B61146" wp14:editId="5EFF1418">
+                  <wp:simplePos x="0" y="0"/>
+                  <wp:positionH relativeFrom="column">
+                    <wp:posOffset>1340485</wp:posOffset>
+                  </wp:positionH>
+                  <wp:positionV relativeFrom="paragraph">
+                    <wp:posOffset>1210945</wp:posOffset>
+                  </wp:positionV>
+                  <wp:extent cx="1835217" cy="975360"/>
+                  <wp:effectExtent l="0" t="0" r="0" b="0"/>
+                  <wp:wrapNone/>
+                  <wp:docPr id="12" name="Picture 12"/>
+                  <wp:cNvGraphicFramePr>
+                    <a:graphicFrameLocks xmlns:a="http://schemas.openxmlformats.org/drawingml/2006/main" noChangeAspect="1"/>
+                  </wp:cNvGraphicFramePr>
+                  <a:graphic xmlns:a="http://schemas.openxmlformats.org/drawingml/2006/main">
+                    <a:graphicData uri="http://schemas.openxmlformats.org/drawingml/2006/picture">
+                      <pic:pic xmlns:pic="http://schemas.openxmlformats.org/drawingml/2006/picture">
+                        <pic:nvPicPr>
+                          <pic:cNvPr id="0" name="Picture 9"/>
+                          <pic:cNvPicPr>
+                            <a:picLocks noChangeAspect="1" noChangeArrowheads="1"/>
+                          </pic:cNvPicPr>
+                        </pic:nvPicPr>
+                        <pic:blipFill>
+                          <a:blip r:embed="rId13">
+                            <a:extLst>
+                              <a:ext uri="{28A0092B-C50C-407E-A947-70E740481C1C}">
+                                <a14:useLocalDpi xmlns:a14="http://schemas.microsoft.com/office/drawing/2010/main" val="0"/>
+                              </a:ext>
+                            </a:extLst>
+                          </a:blip>
+                          <a:srcRect/>
+                          <a:stretch>
+                            <a:fillRect/>
+                          </a:stretch>
+                        </pic:blipFill>
+                        <pic:spPr bwMode="auto">
+                          <a:xfrm>
+                            <a:off x="0" y="0"/>
+                            <a:ext cx="1835217" cy="975360"/>
+                          </a:xfrm>
+                          <a:prstGeom prst="rect">
+                            <a:avLst/>
+                          </a:prstGeom>
+                          <a:noFill/>
+                          <a:ln>
+                            <a:noFill/>
+                          </a:ln>
+                        </pic:spPr>
+                      </pic:pic>
+                    </a:graphicData>
+                  </a:graphic>
+                  <wp14:sizeRelH relativeFrom="page">
+                    <wp14:pctWidth>0</wp14:pctWidth>
+                  </wp14:sizeRelH>
+                  <wp14:sizeRelV relativeFrom="page">
+                    <wp14:pctHeight>0</wp14:pctHeight>
+                  </wp14:sizeRelV>
+                </wp:anchor>
+              </w:drawing>
+            </w:r>
+            <w:r>
+              <w:rPr>
+                <w:noProof/>
+                <w:sz w:val="36"/>
+                <w:szCs w:val="36"/>
+              </w:rPr>
+              <w:drawing>
+                <wp:anchor distT="0" distB="0" distL="114300" distR="114300" simplePos="0" relativeHeight="251663360" behindDoc="0" locked="0" layoutInCell="1" allowOverlap="1" wp14:anchorId="0505C3AC" wp14:editId="6BC4B0FA">
+                  <wp:simplePos x="0" y="0"/>
+                  <wp:positionH relativeFrom="column">
+                    <wp:posOffset>3425825</wp:posOffset>
+                  </wp:positionH>
+                  <wp:positionV relativeFrom="paragraph">
+                    <wp:posOffset>1599565</wp:posOffset>
+                  </wp:positionV>
+                  <wp:extent cx="661670" cy="661670"/>
+                  <wp:effectExtent l="0" t="0" r="0" b="0"/>
+                  <wp:wrapNone/>
+                  <wp:docPr id="10" name="Picture 10"/>
+                  <wp:cNvGraphicFramePr>
+                    <a:graphicFrameLocks xmlns:a="http://schemas.openxmlformats.org/drawingml/2006/main" noChangeAspect="1"/>
+                  </wp:cNvGraphicFramePr>
+                  <a:graphic xmlns:a="http://schemas.openxmlformats.org/drawingml/2006/main">
+                    <a:graphicData uri="http://schemas.openxmlformats.org/drawingml/2006/picture">
+                      <pic:pic xmlns:pic="http://schemas.openxmlformats.org/drawingml/2006/picture">
+                        <pic:nvPicPr>
+                          <pic:cNvPr id="0" name="Picture 7"/>
+                          <pic:cNvPicPr>
+                            <a:picLocks noChangeAspect="1" noChangeArrowheads="1"/>
+                          </pic:cNvPicPr>
+                        </pic:nvPicPr>
+                        <pic:blipFill>
+                          <a:blip r:embed="rId14" cstate="print">
+                            <a:extLst>
+                              <a:ext uri="{28A0092B-C50C-407E-A947-70E740481C1C}">
+                                <a14:useLocalDpi xmlns:a14="http://schemas.microsoft.com/office/drawing/2010/main" val="0"/>
+                              </a:ext>
+                            </a:extLst>
+                          </a:blip>
+                          <a:srcRect/>
+                          <a:stretch>
+                            <a:fillRect/>
+                          </a:stretch>
+                        </pic:blipFill>
+                        <pic:spPr bwMode="auto">
+                          <a:xfrm flipH="1">
+                            <a:off x="0" y="0"/>
+                            <a:ext cx="661670" cy="661670"/>
+                          </a:xfrm>
+                          <a:prstGeom prst="rect">
+                            <a:avLst/>
+                          </a:prstGeom>
+                          <a:noFill/>
+                          <a:ln>
+                            <a:noFill/>
+                          </a:ln>
+                        </pic:spPr>
+                      </pic:pic>
+                    </a:graphicData>
+                  </a:graphic>
+                  <wp14:sizeRelH relativeFrom="page">
+                    <wp14:pctWidth>0</wp14:pctWidth>
+                  </wp14:sizeRelH>
+                  <wp14:sizeRelV relativeFrom="page">
+                    <wp14:pctHeight>0</wp14:pctHeight>
+                  </wp14:sizeRelV>
+                </wp:anchor>
+              </w:drawing>
+            </w:r>
+            <w:r>
+              <w:rPr>
+                <w:noProof/>
+                <w:sz w:val="36"/>
+                <w:szCs w:val="36"/>
+              </w:rPr>
+              <w:drawing>
+                <wp:anchor distT="0" distB="0" distL="114300" distR="114300" simplePos="0" relativeHeight="251662336" behindDoc="0" locked="0" layoutInCell="1" allowOverlap="1" wp14:anchorId="0691772E" wp14:editId="700B3E40">
+                  <wp:simplePos x="0" y="0"/>
+                  <wp:positionH relativeFrom="column">
+                    <wp:posOffset>362585</wp:posOffset>
+                  </wp:positionH>
+                  <wp:positionV relativeFrom="paragraph">
+                    <wp:posOffset>1508125</wp:posOffset>
+                  </wp:positionV>
+                  <wp:extent cx="4578985" cy="2049684"/>
+                  <wp:effectExtent l="0" t="0" r="0" b="0"/>
+                  <wp:wrapNone/>
+                  <wp:docPr id="9" name="Picture 9"/>
+                  <wp:cNvGraphicFramePr>
+                    <a:graphicFrameLocks xmlns:a="http://schemas.openxmlformats.org/drawingml/2006/main" noChangeAspect="1"/>
+                  </wp:cNvGraphicFramePr>
+                  <a:graphic xmlns:a="http://schemas.openxmlformats.org/drawingml/2006/main">
+                    <a:graphicData uri="http://schemas.openxmlformats.org/drawingml/2006/picture">
+                      <pic:pic xmlns:pic="http://schemas.openxmlformats.org/drawingml/2006/picture">
+                        <pic:nvPicPr>
+                          <pic:cNvPr id="0" name="Picture 6"/>
+                          <pic:cNvPicPr>
+                            <a:picLocks noChangeAspect="1" noChangeArrowheads="1"/>
+                          </pic:cNvPicPr>
+                        </pic:nvPicPr>
+                        <pic:blipFill>
+                          <a:blip r:embed="rId15">
+                            <a:extLst>
+                              <a:ext uri="{28A0092B-C50C-407E-A947-70E740481C1C}">
+                                <a14:useLocalDpi xmlns:a14="http://schemas.microsoft.com/office/drawing/2010/main" val="0"/>
+                              </a:ext>
+                            </a:extLst>
+                          </a:blip>
+                          <a:srcRect/>
+                          <a:stretch>
+                            <a:fillRect/>
+                          </a:stretch>
+                        </pic:blipFill>
+                        <pic:spPr bwMode="auto">
+                          <a:xfrm>
+                            <a:off x="0" y="0"/>
+                            <a:ext cx="4578985" cy="2049684"/>
+                          </a:xfrm>
+                          <a:prstGeom prst="rect">
+                            <a:avLst/>
+                          </a:prstGeom>
+                          <a:noFill/>
+                          <a:ln>
+                            <a:noFill/>
+                          </a:ln>
+                        </pic:spPr>
+                      </pic:pic>
+                    </a:graphicData>
+                  </a:graphic>
+                  <wp14:sizeRelH relativeFrom="page">
+                    <wp14:pctWidth>0</wp14:pctWidth>
+                  </wp14:sizeRelH>
+                  <wp14:sizeRelV relativeFrom="page">
+                    <wp14:pctHeight>0</wp14:pctHeight>
+                  </wp14:sizeRelV>
+                </wp:anchor>
+              </w:drawing>
+            </w:r>
+            <w:r>
+              <w:rPr>
+                <w:noProof/>
+                <w:sz w:val="36"/>
+                <w:szCs w:val="36"/>
+              </w:rPr>
+              <w:drawing>
+                <wp:anchor distT="0" distB="0" distL="114300" distR="114300" simplePos="0" relativeHeight="251661312" behindDoc="0" locked="0" layoutInCell="1" allowOverlap="1" wp14:anchorId="66627E73" wp14:editId="572A131C">
+                  <wp:simplePos x="0" y="0"/>
+                  <wp:positionH relativeFrom="column">
+                    <wp:posOffset>-68580</wp:posOffset>
+                  </wp:positionH>
+                  <wp:positionV relativeFrom="paragraph">
+                    <wp:posOffset>13970</wp:posOffset>
+                  </wp:positionV>
+                  <wp:extent cx="5728970" cy="3222625"/>
+                  <wp:effectExtent l="0" t="0" r="5080" b="0"/>
+                  <wp:wrapNone/>
+                  <wp:docPr id="6" name="Picture 6"/>
+                  <wp:cNvGraphicFramePr>
+                    <a:graphicFrameLocks xmlns:a="http://schemas.openxmlformats.org/drawingml/2006/main" noChangeAspect="1"/>
+                  </wp:cNvGraphicFramePr>
+                  <a:graphic xmlns:a="http://schemas.openxmlformats.org/drawingml/2006/main">
+                    <a:graphicData uri="http://schemas.openxmlformats.org/drawingml/2006/picture">
+                      <pic:pic xmlns:pic="http://schemas.openxmlformats.org/drawingml/2006/picture">
+                        <pic:nvPicPr>
+                          <pic:cNvPr id="0" name="Picture 3"/>
+                          <pic:cNvPicPr>
+                            <a:picLocks noChangeAspect="1" noChangeArrowheads="1"/>
+                          </pic:cNvPicPr>
+                        </pic:nvPicPr>
+                        <pic:blipFill>
+                          <a:blip r:embed="rId16" cstate="print">
+                            <a:extLst>
+                              <a:ext uri="{28A0092B-C50C-407E-A947-70E740481C1C}">
+                                <a14:useLocalDpi xmlns:a14="http://schemas.microsoft.com/office/drawing/2010/main" val="0"/>
+                              </a:ext>
+                            </a:extLst>
+                          </a:blip>
+                          <a:srcRect/>
+                          <a:stretch>
+                            <a:fillRect/>
+                          </a:stretch>
+                        </pic:blipFill>
+                        <pic:spPr bwMode="auto">
+                          <a:xfrm>
+                            <a:off x="0" y="0"/>
+                            <a:ext cx="5728970" cy="3222625"/>
+                          </a:xfrm>
+                          <a:prstGeom prst="rect">
+                            <a:avLst/>
+                          </a:prstGeom>
+                          <a:noFill/>
+                          <a:ln>
+                            <a:noFill/>
+                          </a:ln>
+                        </pic:spPr>
+                      </pic:pic>
+                    </a:graphicData>
+                  </a:graphic>
+                  <wp14:sizeRelH relativeFrom="page">
+                    <wp14:pctWidth>0</wp14:pctWidth>
+                  </wp14:sizeRelH>
+                  <wp14:sizeRelV relativeFrom="page">
+                    <wp14:pctHeight>0</wp14:pctHeight>
+                  </wp14:sizeRelV>
+                </wp:anchor>
+              </w:drawing>
+            </w:r>
+            <w:r>
+              <w:rPr>
+                <w:noProof/>
+                <w:szCs w:val="24"/>
+              </w:rPr>
+              <w:t>r</w:t>
+            </w:r>
           </w:p>
         </w:tc>
       </w:tr>
@@ -1301,11 +1673,90 @@
                 <w:szCs w:val="24"/>
               </w:rPr>
             </w:pPr>
+            <w:r>
+              <w:rPr>
+                <w:szCs w:val="24"/>
+              </w:rPr>
+              <w:t>This displays the marketing mock up for the drink and how it can be shown to sell in adverts, etc. It is in a vibrant neon lighting environment, alongside a computer that promotes the idea this is the kind of drink you drink while playing games, helping to market to our target audience. The desk and computer help to introduce extra 3D props and the vibrant background is essential for creating a successful final product due to the individuality of the mock up.</w:t>
+            </w:r>
           </w:p>
         </w:tc>
       </w:tr>
     </w:tbl>
-    <w:p/>
+    <w:p>
+      <w:r>
+        <w:rPr>
+          <w:noProof/>
+          <w:sz w:val="36"/>
+          <w:szCs w:val="36"/>
+        </w:rPr>
+        <w:drawing>
+          <wp:anchor distT="0" distB="0" distL="114300" distR="114300" simplePos="0" relativeHeight="251664384" behindDoc="0" locked="0" layoutInCell="1" allowOverlap="1" wp14:anchorId="4F0FB258" wp14:editId="6BB0A9F4">
+            <wp:simplePos x="0" y="0"/>
+            <wp:positionH relativeFrom="column">
+              <wp:posOffset>-3634105</wp:posOffset>
+            </wp:positionH>
+            <wp:positionV relativeFrom="paragraph">
+              <wp:posOffset>-4693285</wp:posOffset>
+            </wp:positionV>
+            <wp:extent cx="3703320" cy="2171700"/>
+            <wp:effectExtent l="0" t="0" r="0" b="0"/>
+            <wp:wrapNone/>
+            <wp:docPr id="11" name="Picture 11"/>
+            <wp:cNvGraphicFramePr>
+              <a:graphicFrameLocks xmlns:a="http://schemas.openxmlformats.org/drawingml/2006/main" noChangeAspect="1"/>
+            </wp:cNvGraphicFramePr>
+            <a:graphic xmlns:a="http://schemas.openxmlformats.org/drawingml/2006/main">
+              <a:graphicData uri="http://schemas.openxmlformats.org/drawingml/2006/picture">
+                <pic:pic xmlns:pic="http://schemas.openxmlformats.org/drawingml/2006/picture">
+                  <pic:nvPicPr>
+                    <pic:cNvPr id="0" name="Picture 8"/>
+                    <pic:cNvPicPr>
+                      <a:picLocks noChangeAspect="1" noChangeArrowheads="1"/>
+                    </pic:cNvPicPr>
+                  </pic:nvPicPr>
+                  <pic:blipFill rotWithShape="1">
+                    <a:blip r:embed="rId17">
+                      <a:extLst>
+                        <a:ext uri="{28A0092B-C50C-407E-A947-70E740481C1C}">
+                          <a14:useLocalDpi xmlns:a14="http://schemas.microsoft.com/office/drawing/2010/main" val="0"/>
+                        </a:ext>
+                      </a:extLst>
+                    </a:blip>
+                    <a:srcRect l="-90629" r="100000"/>
+                    <a:stretch/>
+                  </pic:blipFill>
+                  <pic:spPr bwMode="auto">
+                    <a:xfrm>
+                      <a:off x="0" y="0"/>
+                      <a:ext cx="3703320" cy="2171700"/>
+                    </a:xfrm>
+                    <a:prstGeom prst="rect">
+                      <a:avLst/>
+                    </a:prstGeom>
+                    <a:noFill/>
+                    <a:ln>
+                      <a:noFill/>
+                    </a:ln>
+                    <a:extLst>
+                      <a:ext uri="{53640926-AAD7-44D8-BBD7-CCE9431645EC}">
+                        <a14:shadowObscured xmlns:a14="http://schemas.microsoft.com/office/drawing/2010/main"/>
+                      </a:ext>
+                    </a:extLst>
+                  </pic:spPr>
+                </pic:pic>
+              </a:graphicData>
+            </a:graphic>
+            <wp14:sizeRelH relativeFrom="page">
+              <wp14:pctWidth>0</wp14:pctWidth>
+            </wp14:sizeRelH>
+            <wp14:sizeRelV relativeFrom="page">
+              <wp14:pctHeight>0</wp14:pctHeight>
+            </wp14:sizeRelV>
+          </wp:anchor>
+        </w:drawing>
+      </w:r>
+    </w:p>
     <w:tbl>
       <w:tblPr>
         <w:tblStyle w:val="TableGrid"/>
@@ -1386,6 +1837,199 @@
                 <w:szCs w:val="24"/>
               </w:rPr>
             </w:pPr>
+            <w:r>
+              <w:rPr>
+                <w:szCs w:val="24"/>
+              </w:rPr>
+              <w:t>https://pngtree.com/back/down?id=MTIyNjczNA==&amp;type=1&amp;time=1681931483&amp;token=ZTQ5YjY3NzVkMzZjNTdkY2E5ZTY1ZTlkMmU2YjdkOTE=</w:t>
+            </w:r>
+            <w:r>
+              <w:rPr>
+                <w:szCs w:val="24"/>
+              </w:rPr>
+              <w:t xml:space="preserve"> - marketing back ground mock up</w:t>
+            </w:r>
+          </w:p>
+          <w:p>
+            <w:pPr>
+              <w:rPr>
+                <w:szCs w:val="24"/>
+              </w:rPr>
+            </w:pPr>
+          </w:p>
+          <w:p>
+            <w:pPr>
+              <w:rPr>
+                <w:szCs w:val="24"/>
+              </w:rPr>
+            </w:pPr>
+            <w:hyperlink r:id="rId18" w:history="1">
+              <w:r>
+                <w:rPr>
+                  <w:rStyle w:val="Hyperlink"/>
+                  <w:szCs w:val="24"/>
+                </w:rPr>
+                <w:t>https://www.google.com/url?sa=i&amp;url=https%3A%2F%2Fwww.redbubble.com%2Fi%2Fposter%2FChibi-Anime-Girl-Drinking-Boba-Milk-Tea-Kawaii-by-Nymmzi%2F137657908.LVTDI&amp;psig=AOvVaw3WMxFmCnF1xW1EmI0MQHby&amp;ust=1682013907988000&amp;source=images&amp;cd=vfe&amp;ved=0CBAQjRxqFwoTCOiTk57Etv4CFQAAAAAdAAAAABAE</w:t>
+              </w:r>
+            </w:hyperlink>
+            <w:r>
+              <w:rPr>
+                <w:szCs w:val="24"/>
+              </w:rPr>
+              <w:t xml:space="preserve"> – original </w:t>
+            </w:r>
+            <w:proofErr w:type="spellStart"/>
+            <w:r>
+              <w:rPr>
+                <w:szCs w:val="24"/>
+              </w:rPr>
+              <w:t>chibi</w:t>
+            </w:r>
+            <w:proofErr w:type="spellEnd"/>
+            <w:r>
+              <w:rPr>
+                <w:szCs w:val="24"/>
+              </w:rPr>
+              <w:t xml:space="preserve"> image logo</w:t>
+            </w:r>
+          </w:p>
+          <w:p>
+            <w:pPr>
+              <w:rPr>
+                <w:szCs w:val="24"/>
+              </w:rPr>
+            </w:pPr>
+          </w:p>
+          <w:p>
+            <w:pPr>
+              <w:rPr>
+                <w:szCs w:val="24"/>
+              </w:rPr>
+            </w:pPr>
+            <w:hyperlink r:id="rId19" w:history="1">
+              <w:r>
+                <w:rPr>
+                  <w:rStyle w:val="Hyperlink"/>
+                  <w:szCs w:val="24"/>
+                </w:rPr>
+                <w:t>https://www.freepik.com/free-vector/gradient-pink-green-background_40125037.htm#query=pink%20green%20gradient&amp;position=23&amp;from_view=keyword&amp;track=ais</w:t>
+              </w:r>
+            </w:hyperlink>
+            <w:r>
+              <w:rPr>
+                <w:szCs w:val="24"/>
+              </w:rPr>
+              <w:t xml:space="preserve"> – background of can image </w:t>
+            </w:r>
+          </w:p>
+          <w:p>
+            <w:pPr>
+              <w:rPr>
+                <w:szCs w:val="24"/>
+              </w:rPr>
+            </w:pPr>
+          </w:p>
+          <w:p>
+            <w:pPr>
+              <w:rPr>
+                <w:szCs w:val="24"/>
+              </w:rPr>
+            </w:pPr>
+            <w:hyperlink r:id="rId20" w:history="1">
+              <w:r>
+                <w:rPr>
+                  <w:rStyle w:val="Hyperlink"/>
+                  <w:szCs w:val="24"/>
+                </w:rPr>
+                <w:t>https://www.google.com/url?sa=i&amp;url=https%3A%2F%2Fwww.overclockers.co.uk%2Fwelcome-to-pc-gaming&amp;psig=AOvVaw1Yfcj8OM2Fn1x4U8xMLzdZ&amp;ust=1682018096626000&amp;source=ima</w:t>
+              </w:r>
+              <w:r>
+                <w:rPr>
+                  <w:rStyle w:val="Hyperlink"/>
+                  <w:szCs w:val="24"/>
+                </w:rPr>
+                <w:lastRenderedPageBreak/>
+                <w:t>ges&amp;cd=vfe&amp;ved=0CBAQjRxqFwoTCIjNvevTtv4CFQAAAAAdAAAAABAF</w:t>
+              </w:r>
+            </w:hyperlink>
+            <w:r>
+              <w:rPr>
+                <w:szCs w:val="24"/>
+              </w:rPr>
+              <w:t xml:space="preserve"> – pc original image in mock up</w:t>
+            </w:r>
+          </w:p>
+          <w:p>
+            <w:pPr>
+              <w:rPr>
+                <w:szCs w:val="24"/>
+              </w:rPr>
+            </w:pPr>
+          </w:p>
+          <w:p>
+            <w:pPr>
+              <w:rPr>
+                <w:szCs w:val="24"/>
+              </w:rPr>
+            </w:pPr>
+            <w:hyperlink r:id="rId21" w:history="1">
+              <w:r>
+                <w:rPr>
+                  <w:rStyle w:val="Hyperlink"/>
+                  <w:szCs w:val="24"/>
+                </w:rPr>
+                <w:t>https://www.google.com/url?sa=i&amp;url=https%3A%2F%2Fwww.vecteezy.com%2Fpng%2F12041389-drink-can-blank-mockup&amp;psig=AOvVaw1tocjoUOXPZCRgJVXzyF13&amp;ust=1682018059087000&amp;source=images&amp;cd=vfe&amp;ved=0CBAQjRxqGAoTCNj4wNnTtv4CFQAAAAAdAAAAABCtAg</w:t>
+              </w:r>
+            </w:hyperlink>
+            <w:r>
+              <w:rPr>
+                <w:szCs w:val="24"/>
+              </w:rPr>
+              <w:t xml:space="preserve"> – blank can </w:t>
+            </w:r>
+            <w:proofErr w:type="gramStart"/>
+            <w:r>
+              <w:rPr>
+                <w:szCs w:val="24"/>
+              </w:rPr>
+              <w:t>original</w:t>
+            </w:r>
+            <w:proofErr w:type="gramEnd"/>
+            <w:r>
+              <w:rPr>
+                <w:szCs w:val="24"/>
+              </w:rPr>
+              <w:t xml:space="preserve"> link</w:t>
+            </w:r>
+          </w:p>
+          <w:p>
+            <w:pPr>
+              <w:rPr>
+                <w:szCs w:val="24"/>
+              </w:rPr>
+            </w:pPr>
+          </w:p>
+          <w:p>
+            <w:pPr>
+              <w:rPr>
+                <w:szCs w:val="24"/>
+              </w:rPr>
+            </w:pPr>
+            <w:hyperlink r:id="rId22" w:history="1">
+              <w:r>
+                <w:rPr>
+                  <w:rStyle w:val="Hyperlink"/>
+                  <w:szCs w:val="24"/>
+                </w:rPr>
+                <w:t>https://www.google.com/url?sa=i&amp;url=https%3A%2F%2Fcougargaming.com%2Fproducts%2Fdesks%2F&amp;psig=AOvVaw0If5jelU0CZVn6GKK7RaN_&amp;ust=1682018507938000&amp;source=images&amp;cd=vfe&amp;ved=0CBAQjRxqFwoTCLiIyq_Vtv4CFQAAAAAdAAAAABAU</w:t>
+              </w:r>
+            </w:hyperlink>
+            <w:r>
+              <w:rPr>
+                <w:szCs w:val="24"/>
+              </w:rPr>
+              <w:t xml:space="preserve"> – desk image original link</w:t>
+            </w:r>
           </w:p>
         </w:tc>
       </w:tr>
@@ -2364,6 +3008,26 @@
 </file>
 
 <file path=customXml/item1.xml><?xml version="1.0" encoding="utf-8"?>
+<p:properties xmlns:p="http://schemas.microsoft.com/office/2006/metadata/properties" xmlns:xsi="http://www.w3.org/2001/XMLSchema-instance" xmlns:pc="http://schemas.microsoft.com/office/infopath/2007/PartnerControls">
+  <documentManagement>
+    <lcf76f155ced4ddcb4097134ff3c332f xmlns="8847d7ae-b95f-42ac-8d16-900de621c10f">
+      <Terms xmlns="http://schemas.microsoft.com/office/infopath/2007/PartnerControls"/>
+    </lcf76f155ced4ddcb4097134ff3c332f>
+    <TaxCatchAll xmlns="b485f25c-5745-4271-b4c3-18bcf67eba3e" xsi:nil="true"/>
+  </documentManagement>
+</p:properties>
+</file>
+
+<file path=customXml/item2.xml><?xml version="1.0" encoding="utf-8"?>
+<?mso-contentType ?>
+<FormTemplates xmlns="http://schemas.microsoft.com/sharepoint/v3/contenttype/forms">
+  <Display>DocumentLibraryForm</Display>
+  <Edit>DocumentLibraryForm</Edit>
+  <New>DocumentLibraryForm</New>
+</FormTemplates>
+</file>
+
+<file path=customXml/item3.xml><?xml version="1.0" encoding="utf-8"?>
 <ct:contentTypeSchema xmlns:ct="http://schemas.microsoft.com/office/2006/metadata/contentType" xmlns:ma="http://schemas.microsoft.com/office/2006/metadata/properties/metaAttributes" ct:_="" ma:_="" ma:contentTypeName="Document" ma:contentTypeID="0x0101000CB385971172014AA3CA00E41C00191C" ma:contentTypeVersion="8" ma:contentTypeDescription="Create a new document." ma:contentTypeScope="" ma:versionID="9e58544da9222fa3d62900a30f02aff6">
   <xsd:schema xmlns:xsd="http://www.w3.org/2001/XMLSchema" xmlns:xs="http://www.w3.org/2001/XMLSchema" xmlns:p="http://schemas.microsoft.com/office/2006/metadata/properties" xmlns:ns2="8847d7ae-b95f-42ac-8d16-900de621c10f" xmlns:ns3="b485f25c-5745-4271-b4c3-18bcf67eba3e" targetNamespace="http://schemas.microsoft.com/office/2006/metadata/properties" ma:root="true" ma:fieldsID="256bbfdaf80d0d72d469c9fc660a5ed8" ns2:_="" ns3:_="">
     <xsd:import namespace="8847d7ae-b95f-42ac-8d16-900de621c10f"/>
@@ -2540,27 +3204,26 @@
 </ct:contentTypeSchema>
 </file>
 
-<file path=customXml/item2.xml><?xml version="1.0" encoding="utf-8"?>
-<?mso-contentType ?>
-<FormTemplates xmlns="http://schemas.microsoft.com/sharepoint/v3/contenttype/forms">
-  <Display>DocumentLibraryForm</Display>
-  <Edit>DocumentLibraryForm</Edit>
-  <New>DocumentLibraryForm</New>
-</FormTemplates>
+<file path=customXml/itemProps1.xml><?xml version="1.0" encoding="utf-8"?>
+<ds:datastoreItem xmlns:ds="http://schemas.openxmlformats.org/officeDocument/2006/customXml" ds:itemID="{AAB78461-2234-43A6-9BAE-98736C324F9C}">
+  <ds:schemaRefs>
+    <ds:schemaRef ds:uri="http://schemas.microsoft.com/office/2006/metadata/properties"/>
+    <ds:schemaRef ds:uri="http://schemas.microsoft.com/office/infopath/2007/PartnerControls"/>
+    <ds:schemaRef ds:uri="8847d7ae-b95f-42ac-8d16-900de621c10f"/>
+    <ds:schemaRef ds:uri="b485f25c-5745-4271-b4c3-18bcf67eba3e"/>
+  </ds:schemaRefs>
+</ds:datastoreItem>
 </file>
 
-<file path=customXml/item3.xml><?xml version="1.0" encoding="utf-8"?>
-<p:properties xmlns:p="http://schemas.microsoft.com/office/2006/metadata/properties" xmlns:xsi="http://www.w3.org/2001/XMLSchema-instance" xmlns:pc="http://schemas.microsoft.com/office/infopath/2007/PartnerControls">
-  <documentManagement>
-    <lcf76f155ced4ddcb4097134ff3c332f xmlns="8847d7ae-b95f-42ac-8d16-900de621c10f">
-      <Terms xmlns="http://schemas.microsoft.com/office/infopath/2007/PartnerControls"/>
-    </lcf76f155ced4ddcb4097134ff3c332f>
-    <TaxCatchAll xmlns="b485f25c-5745-4271-b4c3-18bcf67eba3e" xsi:nil="true"/>
-  </documentManagement>
-</p:properties>
+<file path=customXml/itemProps2.xml><?xml version="1.0" encoding="utf-8"?>
+<ds:datastoreItem xmlns:ds="http://schemas.openxmlformats.org/officeDocument/2006/customXml" ds:itemID="{AA8B6E50-31CF-4987-8C3F-79765282B675}">
+  <ds:schemaRefs>
+    <ds:schemaRef ds:uri="http://schemas.microsoft.com/sharepoint/v3/contenttype/forms"/>
+  </ds:schemaRefs>
+</ds:datastoreItem>
 </file>
 
-<file path=customXml/itemProps1.xml><?xml version="1.0" encoding="utf-8"?>
+<file path=customXml/itemProps3.xml><?xml version="1.0" encoding="utf-8"?>
 <ds:datastoreItem xmlns:ds="http://schemas.openxmlformats.org/officeDocument/2006/customXml" ds:itemID="{2879DAEC-CD25-45EC-A6D0-5D5EFB898BC0}">
   <ds:schemaRefs>
     <ds:schemaRef ds:uri="http://schemas.microsoft.com/office/2006/metadata/contentType"/>
@@ -2577,23 +3240,4 @@
     <ds:schemaRef ds:uri="http://schemas.microsoft.com/internal/obd"/>
   </ds:schemaRefs>
 </ds:datastoreItem>
-</file>
-
-<file path=customXml/itemProps2.xml><?xml version="1.0" encoding="utf-8"?>
-<ds:datastoreItem xmlns:ds="http://schemas.openxmlformats.org/officeDocument/2006/customXml" ds:itemID="{AA8B6E50-31CF-4987-8C3F-79765282B675}">
-  <ds:schemaRefs>
-    <ds:schemaRef ds:uri="http://schemas.microsoft.com/sharepoint/v3/contenttype/forms"/>
-  </ds:schemaRefs>
-</ds:datastoreItem>
-</file>
-
-<file path=customXml/itemProps3.xml><?xml version="1.0" encoding="utf-8"?>
-<ds:datastoreItem xmlns:ds="http://schemas.openxmlformats.org/officeDocument/2006/customXml" ds:itemID="{AAB78461-2234-43A6-9BAE-98736C324F9C}">
-  <ds:schemaRefs>
-    <ds:schemaRef ds:uri="http://schemas.microsoft.com/office/2006/metadata/properties"/>
-    <ds:schemaRef ds:uri="http://schemas.microsoft.com/office/infopath/2007/PartnerControls"/>
-    <ds:schemaRef ds:uri="8847d7ae-b95f-42ac-8d16-900de621c10f"/>
-    <ds:schemaRef ds:uri="b485f25c-5745-4271-b4c3-18bcf67eba3e"/>
-  </ds:schemaRefs>
-</ds:datastoreItem>
 </file>
</xml_diff>